<commit_message>
July 24... 1% remaining
</commit_message>
<xml_diff>
--- a/public/templates/singleGradeReport.docx
+++ b/public/templates/singleGradeReport.docx
@@ -307,8 +307,6 @@
           <w:b/>
         </w:rPr>
       </w:pPr>
-      <w:bookmarkStart w:id="0" w:name="_GoBack"/>
-      <w:bookmarkEnd w:id="0"/>
       <w:r>
         <w:rPr>
           <w:rFonts w:ascii="Times New Roman" w:hAnsi="Times New Roman" w:cs="Times New Roman"/>
@@ -1202,7 +1200,15 @@
                               <w:rPr>
                                 <w:rFonts w:ascii="Times New Roman" w:hAnsi="Times New Roman" w:cs="Times New Roman"/>
                               </w:rPr>
-                              <w:t>Assistant Professor</w:t>
+                              <w:t>${designation</w:t>
+                            </w:r>
+                            <w:bookmarkStart w:id="0" w:name="_GoBack"/>
+                            <w:bookmarkEnd w:id="0"/>
+                            <w:r>
+                              <w:rPr>
+                                <w:rFonts w:ascii="Times New Roman" w:hAnsi="Times New Roman" w:cs="Times New Roman"/>
+                              </w:rPr>
+                              <w:t>}</w:t>
                             </w:r>
                           </w:p>
                         </w:txbxContent>
@@ -1224,7 +1230,11 @@
           </mc:Choice>
           <mc:Fallback>
             <w:pict>
-              <v:shape w14:anchorId="329A37C2" id="Text Box 3" o:spid="_x0000_s1027" type="#_x0000_t202" style="position:absolute;margin-left:0;margin-top:13.1pt;width:199.15pt;height:117.6pt;z-index:251659264;visibility:visible;mso-wrap-style:square;mso-width-percent:400;mso-height-percent:200;mso-wrap-distance-left:9pt;mso-wrap-distance-top:3.6pt;mso-wrap-distance-right:9pt;mso-wrap-distance-bottom:3.6pt;mso-position-horizontal:left;mso-position-horizontal-relative:margin;mso-position-vertical:absolute;mso-position-vertical-relative:text;mso-width-percent:400;mso-height-percent:200;mso-width-relative:margin;mso-height-relative:margin;v-text-anchor:top" o:gfxdata="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" stroked="f">
+              <v:shapetype w14:anchorId="329A37C2" id="_x0000_t202" coordsize="21600,21600" o:spt="202" path="m,l,21600r21600,l21600,xe">
+                <v:stroke joinstyle="miter"/>
+                <v:path gradientshapeok="t" o:connecttype="rect"/>
+              </v:shapetype>
+              <v:shape id="Text Box 3" o:spid="_x0000_s1028" type="#_x0000_t202" style="position:absolute;margin-left:0;margin-top:13.1pt;width:199.15pt;height:117.6pt;z-index:251659264;visibility:visible;mso-wrap-style:square;mso-width-percent:400;mso-height-percent:200;mso-wrap-distance-left:9pt;mso-wrap-distance-top:3.6pt;mso-wrap-distance-right:9pt;mso-wrap-distance-bottom:3.6pt;mso-position-horizontal:left;mso-position-horizontal-relative:margin;mso-position-vertical:absolute;mso-position-vertical-relative:text;mso-width-percent:400;mso-height-percent:200;mso-width-relative:margin;mso-height-relative:margin;v-text-anchor:top" o:gfxdata="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" stroked="f">
                 <v:textbox style="mso-fit-shape-to-text:t">
                   <w:txbxContent>
                     <w:p>
@@ -1280,23 +1290,7 @@
                           <w:rFonts w:ascii="Times New Roman" w:hAnsi="Times New Roman" w:cs="Times New Roman"/>
                           <w:b/>
                         </w:rPr>
-                        <w:t>${</w:t>
-                      </w:r>
-                      <w:proofErr w:type="spellStart"/>
-                      <w:r>
-                        <w:rPr>
-                          <w:rFonts w:ascii="Times New Roman" w:hAnsi="Times New Roman" w:cs="Times New Roman"/>
-                          <w:b/>
-                        </w:rPr>
-                        <w:t>c_name</w:t>
-                      </w:r>
-                      <w:proofErr w:type="spellEnd"/>
-                      <w:r>
-                        <w:rPr>
-                          <w:rFonts w:ascii="Times New Roman" w:hAnsi="Times New Roman" w:cs="Times New Roman"/>
-                          <w:b/>
-                        </w:rPr>
-                        <w:t>}</w:t>
+                        <w:t>${c_name}</w:t>
                       </w:r>
                     </w:p>
                     <w:p>
@@ -1316,7 +1310,15 @@
                         <w:rPr>
                           <w:rFonts w:ascii="Times New Roman" w:hAnsi="Times New Roman" w:cs="Times New Roman"/>
                         </w:rPr>
-                        <w:t>Assistant Professor</w:t>
+                        <w:t>${designation</w:t>
+                      </w:r>
+                      <w:bookmarkStart w:id="1" w:name="_GoBack"/>
+                      <w:bookmarkEnd w:id="1"/>
+                      <w:r>
+                        <w:rPr>
+                          <w:rFonts w:ascii="Times New Roman" w:hAnsi="Times New Roman" w:cs="Times New Roman"/>
+                        </w:rPr>
+                        <w:t>}</w:t>
                       </w:r>
                     </w:p>
                   </w:txbxContent>

</xml_diff>